<commit_message>
Actualización sobre el Docs
</commit_message>
<xml_diff>
--- a/Docs/Observaciones-Lab 10.docx
+++ b/Docs/Observaciones-Lab 10.docx
@@ -20,7 +20,25 @@
           <w:noProof w:val="0"/>
           <w:lang w:val="es-CO"/>
         </w:rPr>
-        <w:t>OBSERVACIONES DEL LA PRACTICA</w:t>
+        <w:t>OBSERVACIONES DEL LA PR</w:t>
+      </w:r>
+      <w:r>
+        <w:rPr>
+          <w:b/>
+          <w:bCs/>
+          <w:noProof w:val="0"/>
+          <w:lang w:val="es-CO"/>
+        </w:rPr>
+        <w:t>Á</w:t>
+      </w:r>
+      <w:r>
+        <w:rPr>
+          <w:b/>
+          <w:bCs/>
+          <w:noProof w:val="0"/>
+          <w:lang w:val="es-CO"/>
+        </w:rPr>
+        <w:t>CTICA</w:t>
       </w:r>
     </w:p>
     <w:p>
@@ -44,7 +62,21 @@
           <w:noProof w:val="0"/>
           <w:lang w:val="es-CO"/>
         </w:rPr>
-        <w:t xml:space="preserve">1 Cod </w:t>
+        <w:t>1</w:t>
+      </w:r>
+      <w:r>
+        <w:rPr>
+          <w:noProof w:val="0"/>
+          <w:lang w:val="es-CO"/>
+        </w:rPr>
+        <w:t>: Nathalia Quiroga,</w:t>
+      </w:r>
+      <w:r>
+        <w:rPr>
+          <w:noProof w:val="0"/>
+          <w:lang w:val="es-CO"/>
+        </w:rPr>
+        <w:t xml:space="preserve"> </w:t>
       </w:r>
       <w:proofErr w:type="spellStart"/>
       <w:r>
@@ -52,9 +84,30 @@
           <w:noProof w:val="0"/>
           <w:lang w:val="es-CO"/>
         </w:rPr>
-        <w:t>XXXX</w:t>
+        <w:t>Cod</w:t>
       </w:r>
       <w:proofErr w:type="spellEnd"/>
+      <w:r>
+        <w:rPr>
+          <w:noProof w:val="0"/>
+          <w:lang w:val="es-CO"/>
+        </w:rPr>
+        <w:t>:</w:t>
+      </w:r>
+      <w:r>
+        <w:rPr>
+          <w:noProof w:val="0"/>
+          <w:lang w:val="es-CO"/>
+        </w:rPr>
+        <w:t xml:space="preserve"> </w:t>
+      </w:r>
+      <w:r>
+        <w:rPr>
+          <w:noProof w:val="0"/>
+          <w:lang w:val="es-CO"/>
+        </w:rPr>
+        <w:t>202013</w:t>
+      </w:r>
     </w:p>
     <w:p>
       <w:pPr>
@@ -77,7 +130,14 @@
           <w:noProof w:val="0"/>
           <w:lang w:val="es-CO"/>
         </w:rPr>
-        <w:t xml:space="preserve">2 Cod </w:t>
+        <w:t>2: David Valderrama,</w:t>
+      </w:r>
+      <w:r>
+        <w:rPr>
+          <w:noProof w:val="0"/>
+          <w:lang w:val="es-CO"/>
+        </w:rPr>
+        <w:t xml:space="preserve"> </w:t>
       </w:r>
       <w:proofErr w:type="spellStart"/>
       <w:r>
@@ -85,9 +145,30 @@
           <w:noProof w:val="0"/>
           <w:lang w:val="es-CO"/>
         </w:rPr>
-        <w:t>XXXX</w:t>
+        <w:t>Cod</w:t>
       </w:r>
       <w:proofErr w:type="spellEnd"/>
+      <w:r>
+        <w:rPr>
+          <w:noProof w:val="0"/>
+          <w:lang w:val="es-CO"/>
+        </w:rPr>
+        <w:t>:</w:t>
+      </w:r>
+      <w:r>
+        <w:rPr>
+          <w:noProof w:val="0"/>
+          <w:lang w:val="es-CO"/>
+        </w:rPr>
+        <w:t xml:space="preserve"> </w:t>
+      </w:r>
+      <w:r>
+        <w:rPr>
+          <w:noProof w:val="0"/>
+          <w:lang w:val="es-CO"/>
+        </w:rPr>
+        <w:t>201910987</w:t>
+      </w:r>
     </w:p>
     <w:p>
       <w:pPr>
@@ -128,7 +209,81 @@
           <w:rFonts w:ascii="Dax-Regular" w:hAnsi="Dax-Regular"/>
           <w:lang w:val="es-419"/>
         </w:rPr>
-        <w:t xml:space="preserve">¿Qué instrucción se usa para cambiar el límite de recursión de Python?  </w:t>
+        <w:t>¿Qué instrucción se usa para cambiar el límite de recursión de Python?</w:t>
+      </w:r>
+    </w:p>
+    <w:p>
+      <w:pPr>
+        <w:pStyle w:val="ListParagraph"/>
+        <w:spacing w:after="0"/>
+        <w:jc w:val="both"/>
+        <w:rPr>
+          <w:rFonts w:ascii="Dax-Regular" w:hAnsi="Dax-Regular"/>
+          <w:lang w:val="es-419"/>
+        </w:rPr>
+      </w:pPr>
+      <w:r>
+        <w:rPr>
+          <w:rFonts w:ascii="Dax-Regular" w:hAnsi="Dax-Regular"/>
+          <w:lang w:val="es-419"/>
+        </w:rPr>
+        <w:t xml:space="preserve">Se usa </w:t>
+      </w:r>
+      <w:r>
+        <w:rPr>
+          <w:rFonts w:ascii="Dax-Regular" w:hAnsi="Dax-Regular"/>
+          <w:lang w:val="es-419"/>
+        </w:rPr>
+        <w:t>la instrucción setrecursionlimit del módulo system</w:t>
+      </w:r>
+      <w:r>
+        <w:rPr>
+          <w:rFonts w:ascii="Dax-Regular" w:hAnsi="Dax-Regular"/>
+          <w:lang w:val="es-419"/>
+        </w:rPr>
+        <w:t xml:space="preserve">, la cual </w:t>
+      </w:r>
+      <w:r>
+        <w:rPr>
+          <w:rFonts w:ascii="Dax-Regular" w:hAnsi="Dax-Regular"/>
+          <w:lang w:val="es-419"/>
+        </w:rPr>
+        <w:t xml:space="preserve">cambia </w:t>
+      </w:r>
+      <w:r>
+        <w:rPr>
+          <w:rFonts w:ascii="Dax-Regular" w:hAnsi="Dax-Regular"/>
+          <w:lang w:val="es-419"/>
+        </w:rPr>
+        <w:t>la profundidad</w:t>
+      </w:r>
+      <w:r>
+        <w:rPr>
+          <w:rFonts w:ascii="Dax-Regular" w:hAnsi="Dax-Regular"/>
+          <w:lang w:val="es-419"/>
+        </w:rPr>
+        <w:t xml:space="preserve"> máxima del intérprete de Python</w:t>
+      </w:r>
+      <w:r>
+        <w:rPr>
+          <w:rFonts w:ascii="Dax-Regular" w:hAnsi="Dax-Regular"/>
+          <w:lang w:val="es-419"/>
+        </w:rPr>
+        <w:t xml:space="preserve"> </w:t>
+      </w:r>
+      <w:r>
+        <w:rPr>
+          <w:rFonts w:ascii="Dax-Regular" w:hAnsi="Dax-Regular"/>
+          <w:lang w:val="es-419"/>
+        </w:rPr>
+        <w:t>a un valor n</w:t>
+      </w:r>
+      <w:r>
+        <w:rPr>
+          <w:rFonts w:ascii="Dax-Regular" w:hAnsi="Dax-Regular"/>
+          <w:lang w:val="es-419"/>
+        </w:rPr>
+        <w:t>.</w:t>
       </w:r>
     </w:p>
     <w:p>
@@ -167,6 +322,31 @@
     <w:p>
       <w:pPr>
         <w:pStyle w:val="ListParagraph"/>
+        <w:spacing w:after="0"/>
+        <w:jc w:val="both"/>
+        <w:rPr>
+          <w:rFonts w:ascii="Dax-Regular" w:hAnsi="Dax-Regular"/>
+          <w:lang w:val="es-419"/>
+        </w:rPr>
+      </w:pPr>
+      <w:r>
+        <w:rPr>
+          <w:rFonts w:ascii="Dax-Regular" w:hAnsi="Dax-Regular"/>
+          <w:lang w:val="es-419"/>
+        </w:rPr>
+        <w:t>Cambiar el límite de recursión previene una recursividad infinita, porque de lo contrario, esto conllevaría a un desbordamiento de la capacidad de</w:t>
+      </w:r>
+      <w:r>
+        <w:rPr>
+          <w:rFonts w:ascii="Dax-Regular" w:hAnsi="Dax-Regular"/>
+          <w:lang w:val="es-419"/>
+        </w:rPr>
+        <w:t xml:space="preserve">l interprete de Python </w:t>
+      </w:r>
+    </w:p>
+    <w:p>
+      <w:pPr>
+        <w:pStyle w:val="ListParagraph"/>
         <w:rPr>
           <w:rFonts w:ascii="Dax-Regular" w:hAnsi="Dax-Regular"/>
           <w:lang w:val="es-419"/>
@@ -205,6 +385,24 @@
           <w:lang w:val="es-419"/>
         </w:rPr>
       </w:pPr>
+      <w:r>
+        <w:rPr>
+          <w:rFonts w:ascii="Dax-Regular" w:hAnsi="Dax-Regular"/>
+          <w:lang w:val="es-419"/>
+        </w:rPr>
+        <w:t>1000 llamados recursivos</w:t>
+      </w:r>
+    </w:p>
+    <w:p>
+      <w:pPr>
+        <w:pStyle w:val="ListParagraph"/>
+        <w:spacing w:after="0"/>
+        <w:jc w:val="both"/>
+        <w:rPr>
+          <w:rFonts w:ascii="Dax-Regular" w:hAnsi="Dax-Regular"/>
+          <w:lang w:val="es-419"/>
+        </w:rPr>
+      </w:pPr>
     </w:p>
     <w:p>
       <w:pPr>
@@ -227,6 +425,796 @@
         </w:rPr>
         <w:t>¿Qué relación creen que existe entre el número de vértices, arcos y el tiempo que toma la operación 4?</w:t>
       </w:r>
+    </w:p>
+    <w:tbl>
+      <w:tblPr>
+        <w:tblStyle w:val="TableGrid"/>
+        <w:tblW w:w="0" w:type="auto"/>
+        <w:tblInd w:w="720" w:type="dxa"/>
+        <w:tblLook w:val="04A0" w:firstRow="1" w:lastRow="0" w:firstColumn="1" w:lastColumn="0" w:noHBand="0" w:noVBand="1"/>
+      </w:tblPr>
+      <w:tblGrid>
+        <w:gridCol w:w="2161"/>
+        <w:gridCol w:w="2167"/>
+        <w:gridCol w:w="2140"/>
+        <w:gridCol w:w="2162"/>
+      </w:tblGrid>
+      <w:tr>
+        <w:tc>
+          <w:tcPr>
+            <w:tcW w:w="2161" w:type="dxa"/>
+          </w:tcPr>
+          <w:p>
+            <w:pPr>
+              <w:pStyle w:val="ListParagraph"/>
+              <w:ind w:left="0"/>
+              <w:jc w:val="both"/>
+              <w:rPr>
+                <w:rFonts w:ascii="Dax-Regular" w:hAnsi="Dax-Regular"/>
+                <w:lang w:val="es-419"/>
+              </w:rPr>
+            </w:pPr>
+            <w:r>
+              <w:rPr>
+                <w:rFonts w:ascii="Dax-Regular" w:hAnsi="Dax-Regular"/>
+                <w:lang w:val="es-419"/>
+              </w:rPr>
+              <w:t>Archivo</w:t>
+            </w:r>
+          </w:p>
+        </w:tc>
+        <w:tc>
+          <w:tcPr>
+            <w:tcW w:w="2167" w:type="dxa"/>
+          </w:tcPr>
+          <w:p>
+            <w:pPr>
+              <w:pStyle w:val="ListParagraph"/>
+              <w:ind w:left="0"/>
+              <w:jc w:val="both"/>
+              <w:rPr>
+                <w:rFonts w:ascii="Dax-Regular" w:hAnsi="Dax-Regular"/>
+                <w:lang w:val="es-419"/>
+              </w:rPr>
+            </w:pPr>
+            <w:r>
+              <w:rPr>
+                <w:rFonts w:ascii="Dax-Regular" w:hAnsi="Dax-Regular"/>
+                <w:lang w:val="es-419"/>
+              </w:rPr>
+              <w:t>Vertices</w:t>
+            </w:r>
+          </w:p>
+        </w:tc>
+        <w:tc>
+          <w:tcPr>
+            <w:tcW w:w="2140" w:type="dxa"/>
+          </w:tcPr>
+          <w:p>
+            <w:pPr>
+              <w:pStyle w:val="ListParagraph"/>
+              <w:ind w:left="0"/>
+              <w:jc w:val="both"/>
+              <w:rPr>
+                <w:rFonts w:ascii="Dax-Regular" w:hAnsi="Dax-Regular"/>
+                <w:lang w:val="es-419"/>
+              </w:rPr>
+            </w:pPr>
+            <w:r>
+              <w:rPr>
+                <w:rFonts w:ascii="Dax-Regular" w:hAnsi="Dax-Regular"/>
+                <w:lang w:val="es-419"/>
+              </w:rPr>
+              <w:t>Arcos</w:t>
+            </w:r>
+          </w:p>
+        </w:tc>
+        <w:tc>
+          <w:tcPr>
+            <w:tcW w:w="2162" w:type="dxa"/>
+          </w:tcPr>
+          <w:p>
+            <w:pPr>
+              <w:pStyle w:val="ListParagraph"/>
+              <w:ind w:left="0"/>
+              <w:jc w:val="both"/>
+              <w:rPr>
+                <w:rFonts w:ascii="Dax-Regular" w:hAnsi="Dax-Regular"/>
+                <w:lang w:val="es-419"/>
+              </w:rPr>
+            </w:pPr>
+            <w:r>
+              <w:rPr>
+                <w:rFonts w:ascii="Dax-Regular" w:hAnsi="Dax-Regular"/>
+                <w:lang w:val="es-419"/>
+              </w:rPr>
+              <w:t>Tiempo</w:t>
+            </w:r>
+          </w:p>
+        </w:tc>
+      </w:tr>
+      <w:tr>
+        <w:tc>
+          <w:tcPr>
+            <w:tcW w:w="2161" w:type="dxa"/>
+          </w:tcPr>
+          <w:p>
+            <w:pPr>
+              <w:pStyle w:val="ListParagraph"/>
+              <w:ind w:left="0"/>
+              <w:jc w:val="both"/>
+              <w:rPr>
+                <w:rFonts w:ascii="Dax-Regular" w:hAnsi="Dax-Regular"/>
+                <w:lang w:val="es-419"/>
+              </w:rPr>
+            </w:pPr>
+            <w:r>
+              <w:rPr>
+                <w:rFonts w:ascii="Dax-Regular" w:hAnsi="Dax-Regular"/>
+                <w:lang w:val="es-419"/>
+              </w:rPr>
+              <w:t>Bus_rouutes_50</w:t>
+            </w:r>
+          </w:p>
+        </w:tc>
+        <w:tc>
+          <w:tcPr>
+            <w:tcW w:w="2167" w:type="dxa"/>
+          </w:tcPr>
+          <w:p>
+            <w:pPr>
+              <w:pStyle w:val="ListParagraph"/>
+              <w:ind w:left="0"/>
+              <w:jc w:val="both"/>
+              <w:rPr>
+                <w:rFonts w:ascii="Dax-Regular" w:hAnsi="Dax-Regular"/>
+                <w:lang w:val="es-419"/>
+              </w:rPr>
+            </w:pPr>
+            <w:r>
+              <w:rPr>
+                <w:rFonts w:ascii="Dax-Regular" w:hAnsi="Dax-Regular"/>
+                <w:lang w:val="es-419"/>
+              </w:rPr>
+              <w:t>13535</w:t>
+            </w:r>
+          </w:p>
+        </w:tc>
+        <w:tc>
+          <w:tcPr>
+            <w:tcW w:w="2140" w:type="dxa"/>
+          </w:tcPr>
+          <w:p>
+            <w:pPr>
+              <w:pStyle w:val="ListParagraph"/>
+              <w:ind w:left="0"/>
+              <w:jc w:val="both"/>
+              <w:rPr>
+                <w:rFonts w:ascii="Dax-Regular" w:hAnsi="Dax-Regular"/>
+                <w:lang w:val="es-419"/>
+              </w:rPr>
+            </w:pPr>
+            <w:r>
+              <w:rPr>
+                <w:rFonts w:ascii="Dax-Regular" w:hAnsi="Dax-Regular"/>
+                <w:lang w:val="es-419"/>
+              </w:rPr>
+              <w:t>32270</w:t>
+            </w:r>
+          </w:p>
+        </w:tc>
+        <w:tc>
+          <w:tcPr>
+            <w:tcW w:w="2162" w:type="dxa"/>
+          </w:tcPr>
+          <w:p>
+            <w:pPr>
+              <w:pStyle w:val="ListParagraph"/>
+              <w:ind w:left="0"/>
+              <w:jc w:val="both"/>
+              <w:rPr>
+                <w:rFonts w:ascii="Dax-Regular" w:hAnsi="Dax-Regular"/>
+                <w:lang w:val="es-419"/>
+              </w:rPr>
+            </w:pPr>
+          </w:p>
+        </w:tc>
+      </w:tr>
+      <w:tr>
+        <w:tc>
+          <w:tcPr>
+            <w:tcW w:w="2161" w:type="dxa"/>
+          </w:tcPr>
+          <w:p>
+            <w:pPr>
+              <w:pStyle w:val="ListParagraph"/>
+              <w:ind w:left="0"/>
+              <w:jc w:val="both"/>
+              <w:rPr>
+                <w:rFonts w:ascii="Dax-Regular" w:hAnsi="Dax-Regular"/>
+                <w:lang w:val="es-419"/>
+              </w:rPr>
+            </w:pPr>
+            <w:r>
+              <w:rPr>
+                <w:rFonts w:ascii="Dax-Regular" w:hAnsi="Dax-Regular"/>
+                <w:lang w:val="es-419"/>
+              </w:rPr>
+              <w:t>Bus_rouutes_150</w:t>
+            </w:r>
+          </w:p>
+        </w:tc>
+        <w:tc>
+          <w:tcPr>
+            <w:tcW w:w="2167" w:type="dxa"/>
+          </w:tcPr>
+          <w:p>
+            <w:pPr>
+              <w:pStyle w:val="ListParagraph"/>
+              <w:ind w:left="0"/>
+              <w:jc w:val="both"/>
+              <w:rPr>
+                <w:rFonts w:ascii="Dax-Regular" w:hAnsi="Dax-Regular"/>
+                <w:lang w:val="es-419"/>
+              </w:rPr>
+            </w:pPr>
+          </w:p>
+        </w:tc>
+        <w:tc>
+          <w:tcPr>
+            <w:tcW w:w="2140" w:type="dxa"/>
+          </w:tcPr>
+          <w:p>
+            <w:pPr>
+              <w:pStyle w:val="ListParagraph"/>
+              <w:ind w:left="0"/>
+              <w:jc w:val="both"/>
+              <w:rPr>
+                <w:rFonts w:ascii="Dax-Regular" w:hAnsi="Dax-Regular"/>
+                <w:lang w:val="es-419"/>
+              </w:rPr>
+            </w:pPr>
+          </w:p>
+        </w:tc>
+        <w:tc>
+          <w:tcPr>
+            <w:tcW w:w="2162" w:type="dxa"/>
+          </w:tcPr>
+          <w:p>
+            <w:pPr>
+              <w:pStyle w:val="ListParagraph"/>
+              <w:ind w:left="0"/>
+              <w:jc w:val="both"/>
+              <w:rPr>
+                <w:rFonts w:ascii="Dax-Regular" w:hAnsi="Dax-Regular"/>
+                <w:lang w:val="es-419"/>
+              </w:rPr>
+            </w:pPr>
+          </w:p>
+        </w:tc>
+      </w:tr>
+      <w:tr>
+        <w:tc>
+          <w:tcPr>
+            <w:tcW w:w="2161" w:type="dxa"/>
+          </w:tcPr>
+          <w:p>
+            <w:pPr>
+              <w:pStyle w:val="ListParagraph"/>
+              <w:ind w:left="0"/>
+              <w:jc w:val="both"/>
+              <w:rPr>
+                <w:rFonts w:ascii="Dax-Regular" w:hAnsi="Dax-Regular"/>
+                <w:lang w:val="es-419"/>
+              </w:rPr>
+            </w:pPr>
+            <w:r>
+              <w:rPr>
+                <w:rFonts w:ascii="Dax-Regular" w:hAnsi="Dax-Regular"/>
+                <w:lang w:val="es-419"/>
+              </w:rPr>
+              <w:t>Bus_rouutes_300</w:t>
+            </w:r>
+          </w:p>
+        </w:tc>
+        <w:tc>
+          <w:tcPr>
+            <w:tcW w:w="2167" w:type="dxa"/>
+          </w:tcPr>
+          <w:p>
+            <w:pPr>
+              <w:pStyle w:val="ListParagraph"/>
+              <w:ind w:left="0"/>
+              <w:jc w:val="both"/>
+              <w:rPr>
+                <w:rFonts w:ascii="Dax-Regular" w:hAnsi="Dax-Regular"/>
+                <w:lang w:val="es-419"/>
+              </w:rPr>
+            </w:pPr>
+          </w:p>
+        </w:tc>
+        <w:tc>
+          <w:tcPr>
+            <w:tcW w:w="2140" w:type="dxa"/>
+          </w:tcPr>
+          <w:p>
+            <w:pPr>
+              <w:pStyle w:val="ListParagraph"/>
+              <w:ind w:left="0"/>
+              <w:jc w:val="both"/>
+              <w:rPr>
+                <w:rFonts w:ascii="Dax-Regular" w:hAnsi="Dax-Regular"/>
+                <w:lang w:val="es-419"/>
+              </w:rPr>
+            </w:pPr>
+          </w:p>
+        </w:tc>
+        <w:tc>
+          <w:tcPr>
+            <w:tcW w:w="2162" w:type="dxa"/>
+          </w:tcPr>
+          <w:p>
+            <w:pPr>
+              <w:pStyle w:val="ListParagraph"/>
+              <w:ind w:left="0"/>
+              <w:jc w:val="both"/>
+              <w:rPr>
+                <w:rFonts w:ascii="Dax-Regular" w:hAnsi="Dax-Regular"/>
+                <w:lang w:val="es-419"/>
+              </w:rPr>
+            </w:pPr>
+          </w:p>
+        </w:tc>
+      </w:tr>
+      <w:tr>
+        <w:tc>
+          <w:tcPr>
+            <w:tcW w:w="2161" w:type="dxa"/>
+          </w:tcPr>
+          <w:p>
+            <w:pPr>
+              <w:pStyle w:val="ListParagraph"/>
+              <w:ind w:left="0"/>
+              <w:jc w:val="both"/>
+              <w:rPr>
+                <w:rFonts w:ascii="Dax-Regular" w:hAnsi="Dax-Regular"/>
+                <w:lang w:val="es-419"/>
+              </w:rPr>
+            </w:pPr>
+            <w:r>
+              <w:rPr>
+                <w:rFonts w:ascii="Dax-Regular" w:hAnsi="Dax-Regular"/>
+                <w:lang w:val="es-419"/>
+              </w:rPr>
+              <w:t>Bus_rouutes_1000</w:t>
+            </w:r>
+          </w:p>
+        </w:tc>
+        <w:tc>
+          <w:tcPr>
+            <w:tcW w:w="2167" w:type="dxa"/>
+          </w:tcPr>
+          <w:p>
+            <w:pPr>
+              <w:pStyle w:val="ListParagraph"/>
+              <w:ind w:left="0"/>
+              <w:jc w:val="both"/>
+              <w:rPr>
+                <w:rFonts w:ascii="Dax-Regular" w:hAnsi="Dax-Regular"/>
+                <w:lang w:val="es-419"/>
+              </w:rPr>
+            </w:pPr>
+          </w:p>
+        </w:tc>
+        <w:tc>
+          <w:tcPr>
+            <w:tcW w:w="2140" w:type="dxa"/>
+          </w:tcPr>
+          <w:p>
+            <w:pPr>
+              <w:pStyle w:val="ListParagraph"/>
+              <w:ind w:left="0"/>
+              <w:jc w:val="both"/>
+              <w:rPr>
+                <w:rFonts w:ascii="Dax-Regular" w:hAnsi="Dax-Regular"/>
+                <w:lang w:val="es-419"/>
+              </w:rPr>
+            </w:pPr>
+          </w:p>
+        </w:tc>
+        <w:tc>
+          <w:tcPr>
+            <w:tcW w:w="2162" w:type="dxa"/>
+          </w:tcPr>
+          <w:p>
+            <w:pPr>
+              <w:pStyle w:val="ListParagraph"/>
+              <w:ind w:left="0"/>
+              <w:jc w:val="both"/>
+              <w:rPr>
+                <w:rFonts w:ascii="Dax-Regular" w:hAnsi="Dax-Regular"/>
+                <w:lang w:val="es-419"/>
+              </w:rPr>
+            </w:pPr>
+          </w:p>
+        </w:tc>
+      </w:tr>
+      <w:tr>
+        <w:tc>
+          <w:tcPr>
+            <w:tcW w:w="2161" w:type="dxa"/>
+          </w:tcPr>
+          <w:p>
+            <w:pPr>
+              <w:pStyle w:val="ListParagraph"/>
+              <w:ind w:left="0"/>
+              <w:jc w:val="both"/>
+              <w:rPr>
+                <w:rFonts w:ascii="Dax-Regular" w:hAnsi="Dax-Regular"/>
+                <w:lang w:val="es-419"/>
+              </w:rPr>
+            </w:pPr>
+            <w:r>
+              <w:rPr>
+                <w:rFonts w:ascii="Dax-Regular" w:hAnsi="Dax-Regular"/>
+                <w:lang w:val="es-419"/>
+              </w:rPr>
+              <w:t>Bus_rouutes_2000</w:t>
+            </w:r>
+          </w:p>
+        </w:tc>
+        <w:tc>
+          <w:tcPr>
+            <w:tcW w:w="2167" w:type="dxa"/>
+          </w:tcPr>
+          <w:p>
+            <w:pPr>
+              <w:pStyle w:val="ListParagraph"/>
+              <w:ind w:left="0"/>
+              <w:jc w:val="both"/>
+              <w:rPr>
+                <w:rFonts w:ascii="Dax-Regular" w:hAnsi="Dax-Regular"/>
+                <w:lang w:val="es-419"/>
+              </w:rPr>
+            </w:pPr>
+          </w:p>
+        </w:tc>
+        <w:tc>
+          <w:tcPr>
+            <w:tcW w:w="2140" w:type="dxa"/>
+          </w:tcPr>
+          <w:p>
+            <w:pPr>
+              <w:pStyle w:val="ListParagraph"/>
+              <w:ind w:left="0"/>
+              <w:jc w:val="both"/>
+              <w:rPr>
+                <w:rFonts w:ascii="Dax-Regular" w:hAnsi="Dax-Regular"/>
+                <w:lang w:val="es-419"/>
+              </w:rPr>
+            </w:pPr>
+          </w:p>
+        </w:tc>
+        <w:tc>
+          <w:tcPr>
+            <w:tcW w:w="2162" w:type="dxa"/>
+          </w:tcPr>
+          <w:p>
+            <w:pPr>
+              <w:pStyle w:val="ListParagraph"/>
+              <w:ind w:left="0"/>
+              <w:jc w:val="both"/>
+              <w:rPr>
+                <w:rFonts w:ascii="Dax-Regular" w:hAnsi="Dax-Regular"/>
+                <w:lang w:val="es-419"/>
+              </w:rPr>
+            </w:pPr>
+          </w:p>
+        </w:tc>
+      </w:tr>
+      <w:tr>
+        <w:tc>
+          <w:tcPr>
+            <w:tcW w:w="2161" w:type="dxa"/>
+          </w:tcPr>
+          <w:p>
+            <w:pPr>
+              <w:pStyle w:val="ListParagraph"/>
+              <w:ind w:left="0"/>
+              <w:jc w:val="both"/>
+              <w:rPr>
+                <w:rFonts w:ascii="Dax-Regular" w:hAnsi="Dax-Regular"/>
+                <w:lang w:val="es-419"/>
+              </w:rPr>
+            </w:pPr>
+            <w:r>
+              <w:rPr>
+                <w:rFonts w:ascii="Dax-Regular" w:hAnsi="Dax-Regular"/>
+                <w:lang w:val="es-419"/>
+              </w:rPr>
+              <w:t>Bus_rouutes_3000</w:t>
+            </w:r>
+          </w:p>
+        </w:tc>
+        <w:tc>
+          <w:tcPr>
+            <w:tcW w:w="2167" w:type="dxa"/>
+          </w:tcPr>
+          <w:p>
+            <w:pPr>
+              <w:pStyle w:val="ListParagraph"/>
+              <w:ind w:left="0"/>
+              <w:jc w:val="both"/>
+              <w:rPr>
+                <w:rFonts w:ascii="Dax-Regular" w:hAnsi="Dax-Regular"/>
+                <w:lang w:val="es-419"/>
+              </w:rPr>
+            </w:pPr>
+          </w:p>
+        </w:tc>
+        <w:tc>
+          <w:tcPr>
+            <w:tcW w:w="2140" w:type="dxa"/>
+          </w:tcPr>
+          <w:p>
+            <w:pPr>
+              <w:pStyle w:val="ListParagraph"/>
+              <w:ind w:left="0"/>
+              <w:jc w:val="both"/>
+              <w:rPr>
+                <w:rFonts w:ascii="Dax-Regular" w:hAnsi="Dax-Regular"/>
+                <w:lang w:val="es-419"/>
+              </w:rPr>
+            </w:pPr>
+          </w:p>
+        </w:tc>
+        <w:tc>
+          <w:tcPr>
+            <w:tcW w:w="2162" w:type="dxa"/>
+          </w:tcPr>
+          <w:p>
+            <w:pPr>
+              <w:pStyle w:val="ListParagraph"/>
+              <w:ind w:left="0"/>
+              <w:jc w:val="both"/>
+              <w:rPr>
+                <w:rFonts w:ascii="Dax-Regular" w:hAnsi="Dax-Regular"/>
+                <w:lang w:val="es-419"/>
+              </w:rPr>
+            </w:pPr>
+          </w:p>
+        </w:tc>
+      </w:tr>
+      <w:tr>
+        <w:tc>
+          <w:tcPr>
+            <w:tcW w:w="2161" w:type="dxa"/>
+          </w:tcPr>
+          <w:p>
+            <w:pPr>
+              <w:pStyle w:val="ListParagraph"/>
+              <w:ind w:left="0"/>
+              <w:jc w:val="both"/>
+              <w:rPr>
+                <w:rFonts w:ascii="Dax-Regular" w:hAnsi="Dax-Regular"/>
+                <w:lang w:val="es-419"/>
+              </w:rPr>
+            </w:pPr>
+            <w:r>
+              <w:rPr>
+                <w:rFonts w:ascii="Dax-Regular" w:hAnsi="Dax-Regular"/>
+                <w:lang w:val="es-419"/>
+              </w:rPr>
+              <w:t>Bus_rouutes_7000</w:t>
+            </w:r>
+          </w:p>
+        </w:tc>
+        <w:tc>
+          <w:tcPr>
+            <w:tcW w:w="2167" w:type="dxa"/>
+          </w:tcPr>
+          <w:p>
+            <w:pPr>
+              <w:pStyle w:val="ListParagraph"/>
+              <w:ind w:left="0"/>
+              <w:jc w:val="both"/>
+              <w:rPr>
+                <w:rFonts w:ascii="Dax-Regular" w:hAnsi="Dax-Regular"/>
+                <w:lang w:val="es-419"/>
+              </w:rPr>
+            </w:pPr>
+          </w:p>
+        </w:tc>
+        <w:tc>
+          <w:tcPr>
+            <w:tcW w:w="2140" w:type="dxa"/>
+          </w:tcPr>
+          <w:p>
+            <w:pPr>
+              <w:pStyle w:val="ListParagraph"/>
+              <w:ind w:left="0"/>
+              <w:jc w:val="both"/>
+              <w:rPr>
+                <w:rFonts w:ascii="Dax-Regular" w:hAnsi="Dax-Regular"/>
+                <w:lang w:val="es-419"/>
+              </w:rPr>
+            </w:pPr>
+          </w:p>
+        </w:tc>
+        <w:tc>
+          <w:tcPr>
+            <w:tcW w:w="2162" w:type="dxa"/>
+          </w:tcPr>
+          <w:p>
+            <w:pPr>
+              <w:pStyle w:val="ListParagraph"/>
+              <w:ind w:left="0"/>
+              <w:jc w:val="both"/>
+              <w:rPr>
+                <w:rFonts w:ascii="Dax-Regular" w:hAnsi="Dax-Regular"/>
+                <w:lang w:val="es-419"/>
+              </w:rPr>
+            </w:pPr>
+          </w:p>
+        </w:tc>
+      </w:tr>
+      <w:tr>
+        <w:tc>
+          <w:tcPr>
+            <w:tcW w:w="2161" w:type="dxa"/>
+          </w:tcPr>
+          <w:p>
+            <w:pPr>
+              <w:pStyle w:val="ListParagraph"/>
+              <w:ind w:left="0"/>
+              <w:jc w:val="both"/>
+              <w:rPr>
+                <w:rFonts w:ascii="Dax-Regular" w:hAnsi="Dax-Regular"/>
+                <w:lang w:val="es-419"/>
+              </w:rPr>
+            </w:pPr>
+            <w:r>
+              <w:rPr>
+                <w:rFonts w:ascii="Dax-Regular" w:hAnsi="Dax-Regular"/>
+                <w:lang w:val="es-419"/>
+              </w:rPr>
+              <w:t>Bus_rouutes_10000</w:t>
+            </w:r>
+          </w:p>
+        </w:tc>
+        <w:tc>
+          <w:tcPr>
+            <w:tcW w:w="2167" w:type="dxa"/>
+          </w:tcPr>
+          <w:p>
+            <w:pPr>
+              <w:pStyle w:val="ListParagraph"/>
+              <w:ind w:left="0"/>
+              <w:jc w:val="both"/>
+              <w:rPr>
+                <w:rFonts w:ascii="Dax-Regular" w:hAnsi="Dax-Regular"/>
+                <w:lang w:val="es-419"/>
+              </w:rPr>
+            </w:pPr>
+          </w:p>
+        </w:tc>
+        <w:tc>
+          <w:tcPr>
+            <w:tcW w:w="2140" w:type="dxa"/>
+          </w:tcPr>
+          <w:p>
+            <w:pPr>
+              <w:pStyle w:val="ListParagraph"/>
+              <w:ind w:left="0"/>
+              <w:jc w:val="both"/>
+              <w:rPr>
+                <w:rFonts w:ascii="Dax-Regular" w:hAnsi="Dax-Regular"/>
+                <w:lang w:val="es-419"/>
+              </w:rPr>
+            </w:pPr>
+          </w:p>
+        </w:tc>
+        <w:tc>
+          <w:tcPr>
+            <w:tcW w:w="2162" w:type="dxa"/>
+          </w:tcPr>
+          <w:p>
+            <w:pPr>
+              <w:pStyle w:val="ListParagraph"/>
+              <w:ind w:left="0"/>
+              <w:jc w:val="both"/>
+              <w:rPr>
+                <w:rFonts w:ascii="Dax-Regular" w:hAnsi="Dax-Regular"/>
+                <w:lang w:val="es-419"/>
+              </w:rPr>
+            </w:pPr>
+          </w:p>
+        </w:tc>
+      </w:tr>
+      <w:tr>
+        <w:tc>
+          <w:tcPr>
+            <w:tcW w:w="2161" w:type="dxa"/>
+          </w:tcPr>
+          <w:p>
+            <w:pPr>
+              <w:pStyle w:val="ListParagraph"/>
+              <w:ind w:left="0"/>
+              <w:jc w:val="both"/>
+              <w:rPr>
+                <w:rFonts w:ascii="Dax-Regular" w:hAnsi="Dax-Regular"/>
+                <w:lang w:val="es-419"/>
+              </w:rPr>
+            </w:pPr>
+            <w:r>
+              <w:rPr>
+                <w:rFonts w:ascii="Dax-Regular" w:hAnsi="Dax-Regular"/>
+                <w:lang w:val="es-419"/>
+              </w:rPr>
+              <w:t>Bus_rouutes_14000</w:t>
+            </w:r>
+          </w:p>
+        </w:tc>
+        <w:tc>
+          <w:tcPr>
+            <w:tcW w:w="2167" w:type="dxa"/>
+          </w:tcPr>
+          <w:p>
+            <w:pPr>
+              <w:pStyle w:val="ListParagraph"/>
+              <w:ind w:left="0"/>
+              <w:jc w:val="both"/>
+              <w:rPr>
+                <w:rFonts w:ascii="Dax-Regular" w:hAnsi="Dax-Regular"/>
+                <w:lang w:val="es-419"/>
+              </w:rPr>
+            </w:pPr>
+          </w:p>
+        </w:tc>
+        <w:tc>
+          <w:tcPr>
+            <w:tcW w:w="2140" w:type="dxa"/>
+          </w:tcPr>
+          <w:p>
+            <w:pPr>
+              <w:pStyle w:val="ListParagraph"/>
+              <w:ind w:left="0"/>
+              <w:jc w:val="both"/>
+              <w:rPr>
+                <w:rFonts w:ascii="Dax-Regular" w:hAnsi="Dax-Regular"/>
+                <w:lang w:val="es-419"/>
+              </w:rPr>
+            </w:pPr>
+          </w:p>
+        </w:tc>
+        <w:tc>
+          <w:tcPr>
+            <w:tcW w:w="2162" w:type="dxa"/>
+          </w:tcPr>
+          <w:p>
+            <w:pPr>
+              <w:pStyle w:val="ListParagraph"/>
+              <w:ind w:left="0"/>
+              <w:jc w:val="both"/>
+              <w:rPr>
+                <w:rFonts w:ascii="Dax-Regular" w:hAnsi="Dax-Regular"/>
+                <w:lang w:val="es-419"/>
+              </w:rPr>
+            </w:pPr>
+          </w:p>
+        </w:tc>
+      </w:tr>
+    </w:tbl>
+    <w:p>
+      <w:pPr>
+        <w:pStyle w:val="ListParagraph"/>
+        <w:spacing w:after="0"/>
+        <w:jc w:val="both"/>
+        <w:rPr>
+          <w:rFonts w:ascii="Dax-Regular" w:hAnsi="Dax-Regular"/>
+          <w:lang w:val="es-419"/>
+        </w:rPr>
+      </w:pPr>
     </w:p>
     <w:p>
       <w:pPr>
@@ -2481,6 +3469,25 @@
       <w:szCs w:val="26"/>
     </w:rPr>
   </w:style>
+  <w:style w:type="table" w:styleId="TableGrid">
+    <w:name w:val="Table Grid"/>
+    <w:basedOn w:val="TableNormal"/>
+    <w:uiPriority w:val="39"/>
+    <w:rsid w:val="00033B5F"/>
+    <w:pPr>
+      <w:spacing w:after="0" w:line="240" w:lineRule="auto"/>
+    </w:pPr>
+    <w:tblPr>
+      <w:tblBorders>
+        <w:top w:val="single" w:sz="4" w:space="0" w:color="auto"/>
+        <w:left w:val="single" w:sz="4" w:space="0" w:color="auto"/>
+        <w:bottom w:val="single" w:sz="4" w:space="0" w:color="auto"/>
+        <w:right w:val="single" w:sz="4" w:space="0" w:color="auto"/>
+        <w:insideH w:val="single" w:sz="4" w:space="0" w:color="auto"/>
+        <w:insideV w:val="single" w:sz="4" w:space="0" w:color="auto"/>
+      </w:tblBorders>
+    </w:tblPr>
+  </w:style>
 </w:styles>
 </file>
 
@@ -2780,15 +3787,6 @@
 </file>
 
 <file path=customXml/item1.xml><?xml version="1.0" encoding="utf-8"?>
-<?mso-contentType ?>
-<FormTemplates xmlns="http://schemas.microsoft.com/sharepoint/v3/contenttype/forms">
-  <Display>DocumentLibraryForm</Display>
-  <Edit>DocumentLibraryForm</Edit>
-  <New>DocumentLibraryForm</New>
-</FormTemplates>
-</file>
-
-<file path=customXml/item2.xml><?xml version="1.0" encoding="utf-8"?>
 <ct:contentTypeSchema xmlns:ct="http://schemas.microsoft.com/office/2006/metadata/contentType" xmlns:ma="http://schemas.microsoft.com/office/2006/metadata/properties/metaAttributes" ct:_="" ma:_="" ma:contentTypeName="Documento" ma:contentTypeID="0x01010023858CF01A2EF24688B692775F4C60A4" ma:contentTypeVersion="11" ma:contentTypeDescription="Crear nuevo documento." ma:contentTypeScope="" ma:versionID="04b510ef1bc187d79b842c792d256c41">
   <xsd:schema xmlns:xsd="http://www.w3.org/2001/XMLSchema" xmlns:xs="http://www.w3.org/2001/XMLSchema" xmlns:p="http://schemas.microsoft.com/office/2006/metadata/properties" xmlns:ns2="164883f8-7691-4ecf-b54a-664c0d0edefe" xmlns:ns3="85e30bcc-d76c-4413-8e4d-2dce22fb0743" targetNamespace="http://schemas.microsoft.com/office/2006/metadata/properties" ma:root="true" ma:fieldsID="9049981c3eb1ee76226ec9e2f8ecd7b4" ns2:_="" ns3:_="">
     <xsd:import namespace="164883f8-7691-4ecf-b54a-664c0d0edefe"/>
@@ -2999,6 +3997,15 @@
 </ct:contentTypeSchema>
 </file>
 
+<file path=customXml/item2.xml><?xml version="1.0" encoding="utf-8"?>
+<?mso-contentType ?>
+<FormTemplates xmlns="http://schemas.microsoft.com/sharepoint/v3/contenttype/forms">
+  <Display>DocumentLibraryForm</Display>
+  <Edit>DocumentLibraryForm</Edit>
+  <New>DocumentLibraryForm</New>
+</FormTemplates>
+</file>
+
 <file path=customXml/item3.xml><?xml version="1.0" encoding="utf-8"?>
 <p:properties xmlns:p="http://schemas.microsoft.com/office/2006/metadata/properties" xmlns:xsi="http://www.w3.org/2001/XMLSchema-instance" xmlns:pc="http://schemas.microsoft.com/office/infopath/2007/PartnerControls">
   <documentManagement/>
@@ -3006,15 +4013,30 @@
 </file>
 
 <file path=customXml/itemProps1.xml><?xml version="1.0" encoding="utf-8"?>
+<ds:datastoreItem xmlns:ds="http://schemas.openxmlformats.org/officeDocument/2006/customXml" ds:itemID="{B5A68955-FE31-4882-A896-23358313A6FD}">
+  <ds:schemaRefs>
+    <ds:schemaRef ds:uri="http://schemas.microsoft.com/office/2006/metadata/contentType"/>
+    <ds:schemaRef ds:uri="http://schemas.microsoft.com/office/2006/metadata/properties/metaAttributes"/>
+    <ds:schemaRef ds:uri="http://www.w3.org/2001/XMLSchema"/>
+    <ds:schemaRef ds:uri="http://schemas.microsoft.com/office/2006/metadata/properties"/>
+    <ds:schemaRef ds:uri="164883f8-7691-4ecf-b54a-664c0d0edefe"/>
+    <ds:schemaRef ds:uri="85e30bcc-d76c-4413-8e4d-2dce22fb0743"/>
+    <ds:schemaRef ds:uri="http://schemas.microsoft.com/office/2006/documentManagement/types"/>
+    <ds:schemaRef ds:uri="http://schemas.microsoft.com/office/infopath/2007/PartnerControls"/>
+    <ds:schemaRef ds:uri="http://schemas.openxmlformats.org/package/2006/metadata/core-properties"/>
+    <ds:schemaRef ds:uri="http://purl.org/dc/elements/1.1/"/>
+    <ds:schemaRef ds:uri="http://purl.org/dc/terms/"/>
+    <ds:schemaRef ds:uri="http://schemas.microsoft.com/internal/obd"/>
+  </ds:schemaRefs>
+</ds:datastoreItem>
+</file>
+
+<file path=customXml/itemProps2.xml><?xml version="1.0" encoding="utf-8"?>
 <ds:datastoreItem xmlns:ds="http://schemas.openxmlformats.org/officeDocument/2006/customXml" ds:itemID="{1F59EA8B-1FA8-40D2-A8B0-61B9CE1E4579}">
   <ds:schemaRefs>
     <ds:schemaRef ds:uri="http://schemas.microsoft.com/sharepoint/v3/contenttype/forms"/>
   </ds:schemaRefs>
 </ds:datastoreItem>
-</file>
-
-<file path=customXml/itemProps2.xml><?xml version="1.0" encoding="utf-8"?>
-<ds:datastoreItem xmlns:ds="http://schemas.openxmlformats.org/officeDocument/2006/customXml" ds:itemID="{B5A68955-FE31-4882-A896-23358313A6FD}"/>
 </file>
 
 <file path=customXml/itemProps3.xml><?xml version="1.0" encoding="utf-8"?>

</xml_diff>